<commit_message>
Add my contribution to writeup
</commit_message>
<xml_diff>
--- a/writeup.docx
+++ b/writeup.docx
@@ -14,7 +14,19 @@
         <w:rPr>
           <w:lang w:val="en-US"/>
         </w:rPr>
-        <w:t xml:space="preserve">Kaggle Competition </w:t>
+        <w:t>Kaggle Competition</w:t>
+      </w:r>
+      <w:r>
+        <w:rPr>
+          <w:lang w:val="en-US"/>
+        </w:rPr>
+        <w:t xml:space="preserve"> Report</w:t>
+      </w:r>
+      <w:r>
+        <w:rPr>
+          <w:lang w:val="en-US"/>
+        </w:rPr>
+        <w:t xml:space="preserve"> </w:t>
       </w:r>
     </w:p>
     <w:p>
@@ -49,39 +61,311 @@
     </w:p>
     <w:p>
       <w:pPr>
-        <w:rPr>
-          <w:rStyle w:val="Strong"/>
-          <w:b w:val="0"/>
-          <w:bCs w:val="0"/>
-        </w:rPr>
-      </w:pPr>
-    </w:p>
-    <w:p>
-      <w:pPr>
-        <w:rPr>
-          <w:rStyle w:val="Strong"/>
-        </w:rPr>
-      </w:pPr>
+        <w:spacing w:line="360" w:lineRule="auto"/>
+        <w:rPr>
+          <w:rStyle w:val="Strong"/>
+          <w:b w:val="0"/>
+          <w:bCs w:val="0"/>
+        </w:rPr>
+      </w:pPr>
+      <w:r>
+        <w:rPr>
+          <w:rStyle w:val="Strong"/>
+          <w:b w:val="0"/>
+          <w:bCs w:val="0"/>
+        </w:rPr>
+        <w:tab/>
+        <w:t xml:space="preserve">We have attempted multiple implementations of standard and convolutional neural networks using </w:t>
+      </w:r>
+      <w:proofErr w:type="spellStart"/>
+      <w:r>
+        <w:rPr>
+          <w:rStyle w:val="Strong"/>
+          <w:b w:val="0"/>
+          <w:bCs w:val="0"/>
+        </w:rPr>
+        <w:t>Keras</w:t>
+      </w:r>
+      <w:proofErr w:type="spellEnd"/>
+      <w:r>
+        <w:rPr>
+          <w:rStyle w:val="Strong"/>
+          <w:b w:val="0"/>
+          <w:bCs w:val="0"/>
+        </w:rPr>
+        <w:t>. Various architectures were tested, each described below.</w:t>
+      </w:r>
+    </w:p>
+    <w:p>
+      <w:pPr>
+        <w:rPr>
+          <w:rStyle w:val="Strong"/>
+          <w:sz w:val="28"/>
+          <w:szCs w:val="24"/>
+        </w:rPr>
+      </w:pPr>
+      <w:r>
+        <w:rPr>
+          <w:rStyle w:val="Strong"/>
+          <w:sz w:val="28"/>
+          <w:szCs w:val="24"/>
+        </w:rPr>
+        <w:t>Results (Model performance + best model)</w:t>
+      </w:r>
+    </w:p>
+    <w:p>
+      <w:pPr>
+        <w:rPr>
+          <w:rStyle w:val="Strong"/>
+          <w:b w:val="0"/>
+          <w:bCs w:val="0"/>
+        </w:rPr>
+      </w:pPr>
+      <w:r>
+        <w:rPr>
+          <w:rStyle w:val="Strong"/>
+          <w:b w:val="0"/>
+          <w:bCs w:val="0"/>
+        </w:rPr>
+        <w:tab/>
+      </w:r>
+      <w:r>
+        <w:rPr>
+          <w:rStyle w:val="Strong"/>
+        </w:rPr>
+        <w:t>Best Model:</w:t>
+      </w:r>
+      <w:r>
+        <w:rPr>
+          <w:rStyle w:val="Strong"/>
+          <w:b w:val="0"/>
+          <w:bCs w:val="0"/>
+        </w:rPr>
+        <w:t xml:space="preserve"> </w:t>
+      </w:r>
+      <w:r>
+        <w:rPr>
+          <w:rStyle w:val="Strong"/>
+          <w:color w:val="FF0000"/>
+          <w:sz w:val="36"/>
+          <w:szCs w:val="32"/>
+        </w:rPr>
+        <w:t>STEEVEEEE</w:t>
+      </w:r>
+    </w:p>
+    <w:p>
+      <w:pPr>
+        <w:rPr>
+          <w:rStyle w:val="Strong"/>
+        </w:rPr>
+      </w:pPr>
+      <w:r>
+        <w:rPr>
+          <w:rStyle w:val="Strong"/>
+          <w:b w:val="0"/>
+          <w:bCs w:val="0"/>
+        </w:rPr>
+        <w:tab/>
+      </w:r>
+      <w:r>
+        <w:rPr>
+          <w:rStyle w:val="Strong"/>
+        </w:rPr>
+        <w:t>Other Models:</w:t>
+      </w:r>
+    </w:p>
+    <w:p>
+      <w:pPr>
+        <w:pStyle w:val="ListParagraph"/>
+        <w:numPr>
+          <w:ilvl w:val="0"/>
+          <w:numId w:val="1"/>
+        </w:numPr>
+        <w:spacing w:line="240" w:lineRule="auto"/>
+        <w:rPr>
+          <w:rStyle w:val="Strong"/>
+          <w:b w:val="0"/>
+          <w:bCs w:val="0"/>
+        </w:rPr>
+      </w:pPr>
+      <w:r>
+        <w:rPr>
+          <w:rStyle w:val="Strong"/>
+          <w:b w:val="0"/>
+          <w:bCs w:val="0"/>
+        </w:rPr>
+        <w:t xml:space="preserve">CNN: 9 hidden layers, </w:t>
+      </w:r>
+      <w:proofErr w:type="spellStart"/>
+      <w:r>
+        <w:rPr>
+          <w:rStyle w:val="Strong"/>
+          <w:b w:val="0"/>
+          <w:bCs w:val="0"/>
+        </w:rPr>
+        <w:t>ReLU</w:t>
+      </w:r>
+      <w:proofErr w:type="spellEnd"/>
+      <w:r>
+        <w:rPr>
+          <w:rStyle w:val="Strong"/>
+          <w:b w:val="0"/>
+          <w:bCs w:val="0"/>
+        </w:rPr>
+        <w:t>, max pooling, dropout, 48 to 128 filters.</w:t>
+      </w:r>
+      <w:r>
+        <w:br/>
+      </w:r>
+      <w:r>
+        <w:rPr>
+          <w:rStyle w:val="Strong"/>
+          <w:b w:val="0"/>
+          <w:bCs w:val="0"/>
+        </w:rPr>
+        <w:t>96.</w:t>
+      </w:r>
+      <w:r>
+        <w:rPr>
+          <w:rStyle w:val="Strong"/>
+          <w:b w:val="0"/>
+          <w:bCs w:val="0"/>
+        </w:rPr>
+        <w:t>9% va</w:t>
+      </w:r>
       <w:bookmarkStart w:id="0" w:name="_GoBack"/>
       <w:bookmarkEnd w:id="0"/>
       <w:r>
         <w:rPr>
           <w:rStyle w:val="Strong"/>
-        </w:rPr>
-        <w:t>Results (Model performance + best model)</w:t>
-      </w:r>
-    </w:p>
-    <w:p>
-      <w:pPr>
-        <w:rPr>
-          <w:rStyle w:val="Strong"/>
-          <w:b w:val="0"/>
-          <w:bCs w:val="0"/>
-        </w:rPr>
-      </w:pPr>
-      <w:r>
-        <w:rPr>
-          <w:rStyle w:val="Strong"/>
+          <w:b w:val="0"/>
+          <w:bCs w:val="0"/>
+        </w:rPr>
+        <w:t xml:space="preserve">lidation acc.; </w:t>
+      </w:r>
+      <w:r>
+        <w:rPr>
+          <w:rStyle w:val="Strong"/>
+          <w:b w:val="0"/>
+          <w:bCs w:val="0"/>
+        </w:rPr>
+        <w:t>81</w:t>
+      </w:r>
+      <w:r>
+        <w:rPr>
+          <w:rStyle w:val="Strong"/>
+          <w:b w:val="0"/>
+          <w:bCs w:val="0"/>
+        </w:rPr>
+        <w:t>.3% testing acc.</w:t>
+      </w:r>
+    </w:p>
+    <w:p>
+      <w:pPr>
+        <w:spacing w:line="240" w:lineRule="auto"/>
+        <w:rPr>
+          <w:rStyle w:val="Strong"/>
+          <w:b w:val="0"/>
+          <w:bCs w:val="0"/>
+          <w:sz w:val="8"/>
+          <w:szCs w:val="6"/>
+        </w:rPr>
+      </w:pPr>
+    </w:p>
+    <w:p>
+      <w:pPr>
+        <w:pStyle w:val="ListParagraph"/>
+        <w:numPr>
+          <w:ilvl w:val="0"/>
+          <w:numId w:val="1"/>
+        </w:numPr>
+        <w:spacing w:line="240" w:lineRule="auto"/>
+        <w:jc w:val="left"/>
+        <w:rPr>
+          <w:rStyle w:val="Strong"/>
+          <w:b w:val="0"/>
+          <w:bCs w:val="0"/>
+        </w:rPr>
+      </w:pPr>
+      <w:r>
+        <w:rPr>
+          <w:rStyle w:val="Strong"/>
+          <w:b w:val="0"/>
+          <w:bCs w:val="0"/>
+        </w:rPr>
+        <w:t>NN: 2 hidden layers, sigmoid, regularization.</w:t>
+      </w:r>
+      <w:r>
+        <w:rPr>
+          <w:rStyle w:val="Strong"/>
+          <w:b w:val="0"/>
+          <w:bCs w:val="0"/>
+        </w:rPr>
+        <w:br/>
+      </w:r>
+      <w:r>
+        <w:rPr>
+          <w:rStyle w:val="Strong"/>
+          <w:b w:val="0"/>
+          <w:bCs w:val="0"/>
+        </w:rPr>
+        <w:t>95</w:t>
+      </w:r>
+      <w:r>
+        <w:rPr>
+          <w:rStyle w:val="Strong"/>
+          <w:b w:val="0"/>
+          <w:bCs w:val="0"/>
+        </w:rPr>
+        <w:t xml:space="preserve">.7% validation acc.; </w:t>
+      </w:r>
+      <w:r>
+        <w:rPr>
+          <w:rStyle w:val="Strong"/>
+          <w:b w:val="0"/>
+          <w:bCs w:val="0"/>
+        </w:rPr>
+        <w:t>77</w:t>
+      </w:r>
+      <w:r>
+        <w:rPr>
+          <w:rStyle w:val="Strong"/>
+          <w:b w:val="0"/>
+          <w:bCs w:val="0"/>
+        </w:rPr>
+        <w:t>.6% testing acc.</w:t>
+      </w:r>
+    </w:p>
+    <w:p>
+      <w:pPr>
+        <w:rPr>
+          <w:rStyle w:val="Strong"/>
+          <w:sz w:val="28"/>
+          <w:szCs w:val="24"/>
+        </w:rPr>
+      </w:pPr>
+      <w:r>
+        <w:rPr>
+          <w:rStyle w:val="Strong"/>
+          <w:sz w:val="28"/>
+          <w:szCs w:val="24"/>
+        </w:rPr>
+        <w:t>Challenges</w:t>
+      </w:r>
+    </w:p>
+    <w:p>
+      <w:pPr>
+        <w:rPr>
+          <w:rStyle w:val="Strong"/>
+          <w:b w:val="0"/>
+          <w:bCs w:val="0"/>
+        </w:rPr>
+      </w:pPr>
+      <w:r>
+        <w:rPr>
+          <w:rStyle w:val="Strong"/>
+          <w:b w:val="0"/>
+          <w:bCs w:val="0"/>
         </w:rPr>
         <w:tab/>
       </w:r>
@@ -91,20 +375,24 @@
           <w:b w:val="0"/>
           <w:bCs w:val="0"/>
         </w:rPr>
-        <w:t>Whoever got the best model should probably write that</w:t>
-      </w:r>
-    </w:p>
-    <w:p>
-      <w:pPr>
-        <w:rPr>
-          <w:rStyle w:val="Strong"/>
-        </w:rPr>
-      </w:pPr>
-      <w:r>
-        <w:rPr>
-          <w:rStyle w:val="Strong"/>
-        </w:rPr>
-        <w:t>Challenges</w:t>
+        <w:t>Allowing the model to generalize beyond the data it has seen.</w:t>
+      </w:r>
+    </w:p>
+    <w:p>
+      <w:pPr>
+        <w:rPr>
+          <w:rStyle w:val="Strong"/>
+          <w:sz w:val="28"/>
+          <w:szCs w:val="24"/>
+        </w:rPr>
+      </w:pPr>
+      <w:r>
+        <w:rPr>
+          <w:rStyle w:val="Strong"/>
+          <w:sz w:val="28"/>
+          <w:szCs w:val="24"/>
+        </w:rPr>
+        <w:t>Conclusion (what we learned)</w:t>
       </w:r>
     </w:p>
     <w:p>
@@ -122,128 +410,193 @@
           <w:bCs w:val="0"/>
         </w:rPr>
         <w:tab/>
-      </w:r>
-    </w:p>
-    <w:p>
-      <w:pPr>
-        <w:rPr>
-          <w:rStyle w:val="Strong"/>
-        </w:rPr>
-      </w:pPr>
-      <w:r>
-        <w:rPr>
-          <w:rStyle w:val="Strong"/>
-        </w:rPr>
-        <w:t>Conclusion (what we learned)</w:t>
-      </w:r>
-    </w:p>
-    <w:p>
-      <w:pPr>
-        <w:rPr>
-          <w:rStyle w:val="Strong"/>
-          <w:b w:val="0"/>
-          <w:bCs w:val="0"/>
-        </w:rPr>
-      </w:pPr>
-      <w:r>
-        <w:rPr>
-          <w:rStyle w:val="Strong"/>
-          <w:b w:val="0"/>
-          <w:bCs w:val="0"/>
+        <w:t>How to use a new library (</w:t>
+      </w:r>
+      <w:proofErr w:type="spellStart"/>
+      <w:r>
+        <w:rPr>
+          <w:rStyle w:val="Strong"/>
+          <w:b w:val="0"/>
+          <w:bCs w:val="0"/>
+        </w:rPr>
+        <w:t>Keras</w:t>
+      </w:r>
+      <w:proofErr w:type="spellEnd"/>
+      <w:r>
+        <w:rPr>
+          <w:rStyle w:val="Strong"/>
+          <w:b w:val="0"/>
+          <w:bCs w:val="0"/>
+        </w:rPr>
+        <w:t>)</w:t>
+      </w:r>
+    </w:p>
+    <w:p>
+      <w:pPr>
+        <w:rPr>
+          <w:rStyle w:val="Strong"/>
+          <w:sz w:val="28"/>
+          <w:szCs w:val="24"/>
+        </w:rPr>
+      </w:pPr>
+      <w:r>
+        <w:rPr>
+          <w:rStyle w:val="Strong"/>
+          <w:sz w:val="28"/>
+          <w:szCs w:val="24"/>
+        </w:rPr>
+        <w:t>Individual Contribution</w:t>
+      </w:r>
+    </w:p>
+    <w:p>
+      <w:pPr>
+        <w:rPr>
+          <w:b/>
+          <w:bCs/>
+          <w:lang w:val="en-US"/>
+        </w:rPr>
+      </w:pPr>
+      <w:r>
+        <w:rPr>
+          <w:b/>
+          <w:bCs/>
+          <w:lang w:val="en-US"/>
+        </w:rPr>
+        <w:t>Stephen</w:t>
+      </w:r>
+      <w:r>
+        <w:rPr>
+          <w:b/>
+          <w:bCs/>
+          <w:lang w:val="en-US"/>
+        </w:rPr>
+        <w:t xml:space="preserve"> (Pre-Trained):</w:t>
+      </w:r>
+    </w:p>
+    <w:p>
+      <w:pPr>
+        <w:spacing w:line="360" w:lineRule="auto"/>
+        <w:rPr>
+          <w:lang w:val="en-US"/>
+        </w:rPr>
+      </w:pPr>
+      <w:r>
+        <w:rPr>
+          <w:b/>
+          <w:bCs/>
+          <w:lang w:val="en-US"/>
+        </w:rPr>
+        <w:t>Tomer</w:t>
+      </w:r>
+      <w:r>
+        <w:rPr>
+          <w:b/>
+          <w:bCs/>
+          <w:lang w:val="en-US"/>
+        </w:rPr>
+        <w:t xml:space="preserve"> (</w:t>
+      </w:r>
+      <w:r>
+        <w:rPr>
+          <w:b/>
+          <w:bCs/>
+          <w:lang w:val="en-US"/>
+        </w:rPr>
+        <w:t xml:space="preserve">NN &amp; </w:t>
+      </w:r>
+      <w:r>
+        <w:rPr>
+          <w:b/>
+          <w:bCs/>
+          <w:lang w:val="en-US"/>
+        </w:rPr>
+        <w:t>CNN):</w:t>
+      </w:r>
+      <w:r>
+        <w:rPr>
+          <w:lang w:val="en-US"/>
+        </w:rPr>
+        <w:t xml:space="preserve"> I developed and trained models 1 and 2. I also developed a noise removal filter which processes the images and removes the black dots you guys maliciously added</w:t>
+      </w:r>
+      <w:r>
+        <w:rPr>
+          <w:lang w:val="en-US"/>
+        </w:rPr>
+        <w:t>. It does so by running a convolution with a kernel looks at relative differences; black dots are then replaced with the average of the neighbors.</w:t>
+      </w:r>
+    </w:p>
+    <w:p>
+      <w:pPr>
+        <w:rPr>
+          <w:b/>
+          <w:bCs/>
+          <w:lang w:val="en-US"/>
+        </w:rPr>
+      </w:pPr>
+      <w:r>
+        <w:rPr>
+          <w:b/>
+          <w:bCs/>
+          <w:lang w:val="en-US"/>
+        </w:rPr>
+        <w:t>Lin</w:t>
+      </w:r>
+      <w:r>
+        <w:rPr>
+          <w:b/>
+          <w:bCs/>
+          <w:lang w:val="en-US"/>
+        </w:rPr>
+        <w:t xml:space="preserve"> (Preprocessing):</w:t>
+      </w:r>
+    </w:p>
+    <w:p>
+      <w:pPr>
+        <w:spacing w:line="360" w:lineRule="auto"/>
+        <w:rPr>
+          <w:lang w:val="en-US"/>
+        </w:rPr>
+      </w:pPr>
+      <w:r>
+        <w:rPr>
+          <w:lang w:val="en-US"/>
         </w:rPr>
         <w:tab/>
-        <w:t>How to use a new library (Keras)</w:t>
-      </w:r>
-    </w:p>
-    <w:p>
-      <w:pPr>
-        <w:rPr>
-          <w:rStyle w:val="Strong"/>
-        </w:rPr>
-      </w:pPr>
-      <w:r>
-        <w:rPr>
-          <w:rStyle w:val="Strong"/>
-        </w:rPr>
-        <w:t>Individual Contribution</w:t>
-      </w:r>
-    </w:p>
-    <w:p>
-      <w:pPr>
-        <w:rPr>
-          <w:lang w:val="en-US"/>
-        </w:rPr>
-      </w:pPr>
-      <w:r>
-        <w:rPr>
-          <w:lang w:val="en-US"/>
-        </w:rPr>
-        <w:t>Stephen</w:t>
-      </w:r>
-      <w:r>
-        <w:rPr>
-          <w:lang w:val="en-US"/>
-        </w:rPr>
-        <w:t xml:space="preserve"> (Pre-Trained):</w:t>
-      </w:r>
-    </w:p>
-    <w:p>
-      <w:pPr>
-        <w:rPr>
-          <w:lang w:val="en-US"/>
-        </w:rPr>
-      </w:pPr>
-      <w:r>
-        <w:rPr>
-          <w:lang w:val="en-US"/>
-        </w:rPr>
-        <w:t>Tomer</w:t>
-      </w:r>
-      <w:r>
-        <w:rPr>
-          <w:lang w:val="en-US"/>
-        </w:rPr>
-        <w:t xml:space="preserve"> (CNN):</w:t>
-      </w:r>
-    </w:p>
-    <w:p>
-      <w:pPr>
-        <w:rPr>
-          <w:lang w:val="en-US"/>
-        </w:rPr>
-      </w:pPr>
-      <w:r>
-        <w:rPr>
-          <w:lang w:val="en-US"/>
-        </w:rPr>
-        <w:t>Lin</w:t>
-      </w:r>
-      <w:r>
-        <w:rPr>
-          <w:lang w:val="en-US"/>
-        </w:rPr>
-        <w:t xml:space="preserve"> (Preprocessing):</w:t>
-      </w:r>
-    </w:p>
-    <w:p>
-      <w:pPr>
-        <w:rPr>
-          <w:lang w:val="en-US"/>
-        </w:rPr>
-      </w:pPr>
-      <w:r>
-        <w:rPr>
-          <w:lang w:val="en-US"/>
-        </w:rPr>
-        <w:tab/>
-      </w:r>
-      <w:r>
-        <w:rPr>
-          <w:rStyle w:val="Strong"/>
-          <w:b w:val="0"/>
-          <w:bCs w:val="0"/>
-        </w:rPr>
-        <w:t>I wrote a denoising autoencoder using keras inspired from models I found online. I trained my model using a set training images with the obvious noise removed and another set with more noise added on. Using it along with Tomer’s CNN, it got a 92% accuracy on the training set, but only 48% on the test set.</w:t>
+      </w:r>
+      <w:r>
+        <w:rPr>
+          <w:rStyle w:val="Strong"/>
+          <w:b w:val="0"/>
+          <w:bCs w:val="0"/>
+        </w:rPr>
+        <w:t xml:space="preserve">I wrote a denoising autoencoder using </w:t>
+      </w:r>
+      <w:proofErr w:type="spellStart"/>
+      <w:r>
+        <w:rPr>
+          <w:rStyle w:val="Strong"/>
+          <w:b w:val="0"/>
+          <w:bCs w:val="0"/>
+        </w:rPr>
+        <w:t>keras</w:t>
+      </w:r>
+      <w:proofErr w:type="spellEnd"/>
+      <w:r>
+        <w:rPr>
+          <w:rStyle w:val="Strong"/>
+          <w:b w:val="0"/>
+          <w:bCs w:val="0"/>
+        </w:rPr>
+        <w:t xml:space="preserve"> inspired from models I found online. I trained my model using a set training images with the obvious noise removed and another set with more </w:t>
+      </w:r>
+      <w:r>
+        <w:rPr>
+          <w:rStyle w:val="Strong"/>
+          <w:b w:val="0"/>
+          <w:bCs w:val="0"/>
+        </w:rPr>
+        <w:lastRenderedPageBreak/>
+        <w:t>noise added on. Using it along with Tomer’s CNN, it got a 92% accuracy on the training set, but only 48% on the test set.</w:t>
       </w:r>
       <w:r>
         <w:rPr>
@@ -299,7 +652,25 @@
           <w:b w:val="0"/>
           <w:bCs w:val="0"/>
         </w:rPr>
-        <w:t xml:space="preserve"> and then carried out a vote to gather the final results. The training accuracy of each models was around 94%, but the </w:t>
+        <w:t xml:space="preserve"> and then carried out a vote to gather the </w:t>
+      </w:r>
+      <w:proofErr w:type="gramStart"/>
+      <w:r>
+        <w:rPr>
+          <w:rStyle w:val="Strong"/>
+          <w:b w:val="0"/>
+          <w:bCs w:val="0"/>
+        </w:rPr>
+        <w:t>final results</w:t>
+      </w:r>
+      <w:proofErr w:type="gramEnd"/>
+      <w:r>
+        <w:rPr>
+          <w:rStyle w:val="Strong"/>
+          <w:b w:val="0"/>
+          <w:bCs w:val="0"/>
+        </w:rPr>
+        <w:t xml:space="preserve">. The training accuracy of each models was around 94%, but the </w:t>
       </w:r>
       <w:r>
         <w:rPr>
@@ -312,20 +683,22 @@
     </w:p>
     <w:p>
       <w:pPr>
-        <w:rPr>
-          <w:lang w:val="en-US"/>
-        </w:rPr>
-      </w:pPr>
-    </w:p>
-    <w:p>
-      <w:pPr>
+        <w:spacing w:line="360" w:lineRule="auto"/>
+        <w:rPr>
+          <w:lang w:val="en-US"/>
+        </w:rPr>
+      </w:pPr>
+    </w:p>
+    <w:p>
+      <w:pPr>
+        <w:spacing w:line="360" w:lineRule="auto"/>
         <w:rPr>
           <w:lang w:val="en-US"/>
         </w:rPr>
       </w:pPr>
     </w:p>
     <w:sectPr>
-      <w:headerReference w:type="default" r:id="rId6"/>
+      <w:headerReference w:type="default" r:id="rId7"/>
       <w:pgSz w:w="12240" w:h="15840"/>
       <w:pgMar w:top="1440" w:right="1440" w:bottom="1440" w:left="1440" w:header="708" w:footer="708" w:gutter="0"/>
       <w:cols w:space="708"/>
@@ -424,6 +797,127 @@
     </w:pPr>
   </w:p>
 </w:hdr>
+</file>
+
+<file path=word/numbering.xml><?xml version="1.0" encoding="utf-8"?>
+<w:numbering xmlns:wpc="http://schemas.microsoft.com/office/word/2010/wordprocessingCanvas" xmlns:cx="http://schemas.microsoft.com/office/drawing/2014/chartex" xmlns:cx1="http://schemas.microsoft.com/office/drawing/2015/9/8/chartex" xmlns:cx2="http://schemas.microsoft.com/office/drawing/2015/10/21/chartex" xmlns:cx3="http://schemas.microsoft.com/office/drawing/2016/5/9/chartex" xmlns:cx4="http://schemas.microsoft.com/office/drawing/2016/5/10/chartex" xmlns:cx5="http://schemas.microsoft.com/office/drawing/2016/5/11/chartex" xmlns:cx6="http://schemas.microsoft.com/office/drawing/2016/5/12/chartex" xmlns:cx7="http://schemas.microsoft.com/office/drawing/2016/5/13/chartex" xmlns:cx8="http://schemas.microsoft.com/office/drawing/2016/5/14/chartex" xmlns:mc="http://schemas.openxmlformats.org/markup-compatibility/2006" xmlns:aink="http://schemas.microsoft.com/office/drawing/2016/ink" xmlns:am3d="http://schemas.microsoft.com/office/drawing/2017/model3d" xmlns:o="urn:schemas-microsoft-com:office:office" xmlns:r="http://schemas.openxmlformats.org/officeDocument/2006/relationships" xmlns:m="http://schemas.openxmlformats.org/officeDocument/2006/math" xmlns:v="urn:schemas-microsoft-com:vml" xmlns:wp14="http://schemas.microsoft.com/office/word/2010/wordprocessingDrawing" xmlns:wp="http://schemas.openxmlformats.org/drawingml/2006/wordprocessingDrawing" xmlns:w10="urn:schemas-microsoft-com:office:word" xmlns:w="http://schemas.openxmlformats.org/wordprocessingml/2006/main" xmlns:w14="http://schemas.microsoft.com/office/word/2010/wordml" xmlns:w15="http://schemas.microsoft.com/office/word/2012/wordml" xmlns:w16cid="http://schemas.microsoft.com/office/word/2016/wordml/cid" xmlns:w16se="http://schemas.microsoft.com/office/word/2015/wordml/symex" xmlns:wpg="http://schemas.microsoft.com/office/word/2010/wordprocessingGroup" xmlns:wpi="http://schemas.microsoft.com/office/word/2010/wordprocessingInk" xmlns:wne="http://schemas.microsoft.com/office/word/2006/wordml" xmlns:wps="http://schemas.microsoft.com/office/word/2010/wordprocessingShape" mc:Ignorable="w14 w15 w16se w16cid wp14">
+  <w:abstractNum w:abstractNumId="0" w15:restartNumberingAfterBreak="0">
+    <w:nsid w:val="68751F6B"/>
+    <w:multiLevelType w:val="hybridMultilevel"/>
+    <w:tmpl w:val="D4D8219C"/>
+    <w:lvl w:ilvl="0" w:tplc="0409000F">
+      <w:start w:val="1"/>
+      <w:numFmt w:val="decimal"/>
+      <w:lvlText w:val="%1."/>
+      <w:lvlJc w:val="left"/>
+      <w:pPr>
+        <w:ind w:left="1800" w:hanging="360"/>
+      </w:pPr>
+      <w:rPr>
+        <w:rFonts w:hint="default"/>
+      </w:rPr>
+    </w:lvl>
+    <w:lvl w:ilvl="1" w:tplc="04090003" w:tentative="1">
+      <w:start w:val="1"/>
+      <w:numFmt w:val="bullet"/>
+      <w:lvlText w:val="o"/>
+      <w:lvlJc w:val="left"/>
+      <w:pPr>
+        <w:ind w:left="2520" w:hanging="360"/>
+      </w:pPr>
+      <w:rPr>
+        <w:rFonts w:ascii="Courier New" w:hAnsi="Courier New" w:cs="Courier New" w:hint="default"/>
+      </w:rPr>
+    </w:lvl>
+    <w:lvl w:ilvl="2" w:tplc="04090005" w:tentative="1">
+      <w:start w:val="1"/>
+      <w:numFmt w:val="bullet"/>
+      <w:lvlText w:val=""/>
+      <w:lvlJc w:val="left"/>
+      <w:pPr>
+        <w:ind w:left="3240" w:hanging="360"/>
+      </w:pPr>
+      <w:rPr>
+        <w:rFonts w:ascii="Wingdings" w:hAnsi="Wingdings" w:hint="default"/>
+      </w:rPr>
+    </w:lvl>
+    <w:lvl w:ilvl="3" w:tplc="04090001" w:tentative="1">
+      <w:start w:val="1"/>
+      <w:numFmt w:val="bullet"/>
+      <w:lvlText w:val=""/>
+      <w:lvlJc w:val="left"/>
+      <w:pPr>
+        <w:ind w:left="3960" w:hanging="360"/>
+      </w:pPr>
+      <w:rPr>
+        <w:rFonts w:ascii="Symbol" w:hAnsi="Symbol" w:hint="default"/>
+      </w:rPr>
+    </w:lvl>
+    <w:lvl w:ilvl="4" w:tplc="04090003" w:tentative="1">
+      <w:start w:val="1"/>
+      <w:numFmt w:val="bullet"/>
+      <w:lvlText w:val="o"/>
+      <w:lvlJc w:val="left"/>
+      <w:pPr>
+        <w:ind w:left="4680" w:hanging="360"/>
+      </w:pPr>
+      <w:rPr>
+        <w:rFonts w:ascii="Courier New" w:hAnsi="Courier New" w:cs="Courier New" w:hint="default"/>
+      </w:rPr>
+    </w:lvl>
+    <w:lvl w:ilvl="5" w:tplc="04090005" w:tentative="1">
+      <w:start w:val="1"/>
+      <w:numFmt w:val="bullet"/>
+      <w:lvlText w:val=""/>
+      <w:lvlJc w:val="left"/>
+      <w:pPr>
+        <w:ind w:left="5400" w:hanging="360"/>
+      </w:pPr>
+      <w:rPr>
+        <w:rFonts w:ascii="Wingdings" w:hAnsi="Wingdings" w:hint="default"/>
+      </w:rPr>
+    </w:lvl>
+    <w:lvl w:ilvl="6" w:tplc="04090001" w:tentative="1">
+      <w:start w:val="1"/>
+      <w:numFmt w:val="bullet"/>
+      <w:lvlText w:val=""/>
+      <w:lvlJc w:val="left"/>
+      <w:pPr>
+        <w:ind w:left="6120" w:hanging="360"/>
+      </w:pPr>
+      <w:rPr>
+        <w:rFonts w:ascii="Symbol" w:hAnsi="Symbol" w:hint="default"/>
+      </w:rPr>
+    </w:lvl>
+    <w:lvl w:ilvl="7" w:tplc="04090003" w:tentative="1">
+      <w:start w:val="1"/>
+      <w:numFmt w:val="bullet"/>
+      <w:lvlText w:val="o"/>
+      <w:lvlJc w:val="left"/>
+      <w:pPr>
+        <w:ind w:left="6840" w:hanging="360"/>
+      </w:pPr>
+      <w:rPr>
+        <w:rFonts w:ascii="Courier New" w:hAnsi="Courier New" w:cs="Courier New" w:hint="default"/>
+      </w:rPr>
+    </w:lvl>
+    <w:lvl w:ilvl="8" w:tplc="04090005" w:tentative="1">
+      <w:start w:val="1"/>
+      <w:numFmt w:val="bullet"/>
+      <w:lvlText w:val=""/>
+      <w:lvlJc w:val="left"/>
+      <w:pPr>
+        <w:ind w:left="7560" w:hanging="360"/>
+      </w:pPr>
+      <w:rPr>
+        <w:rFonts w:ascii="Wingdings" w:hAnsi="Wingdings" w:hint="default"/>
+      </w:rPr>
+    </w:lvl>
+  </w:abstractNum>
+  <w:num w:numId="1">
+    <w:abstractNumId w:val="0"/>
+  </w:num>
+</w:numbering>
 </file>
 
 <file path=word/styles.xml><?xml version="1.0" encoding="utf-8"?>
@@ -1018,6 +1512,17 @@
       <w:sz w:val="24"/>
     </w:rPr>
   </w:style>
+  <w:style w:type="paragraph" w:styleId="ListParagraph">
+    <w:name w:val="List Paragraph"/>
+    <w:basedOn w:val="Normal"/>
+    <w:uiPriority w:val="34"/>
+    <w:qFormat/>
+    <w:rsid w:val="005A239B"/>
+    <w:pPr>
+      <w:ind w:left="720"/>
+      <w:contextualSpacing/>
+    </w:pPr>
+  </w:style>
 </w:styles>
 </file>
 

</xml_diff>